<commit_message>
data flow diagram created
</commit_message>
<xml_diff>
--- a/Internal Documentation.docx
+++ b/Internal Documentation.docx
@@ -745,7 +745,14 @@
           <w:sz w:val="24"/>
           <w:szCs w:val="24"/>
         </w:rPr>
-        <w:t>Donate / sponsor cat</w:t>
+        <w:t>S</w:t>
+      </w:r>
+      <w:r>
+        <w:rPr>
+          <w:sz w:val="24"/>
+          <w:szCs w:val="24"/>
+        </w:rPr>
+        <w:t>ponsor cat</w:t>
       </w:r>
       <w:r>
         <w:rPr>
@@ -773,31 +780,6 @@
           <w:szCs w:val="24"/>
         </w:rPr>
         <w:t>Rename cat (if top sponsor)</w:t>
-      </w:r>
-    </w:p>
-    <w:p>
-      <w:pPr>
-        <w:rPr>
-          <w:sz w:val="24"/>
-          <w:szCs w:val="24"/>
-        </w:rPr>
-      </w:pPr>
-      <w:r>
-        <w:rPr>
-          <w:b/>
-          <w:bCs/>
-          <w:sz w:val="24"/>
-          <w:szCs w:val="24"/>
-          <w:u w:val="single"/>
-        </w:rPr>
-        <w:t>Donating to cats</w:t>
-      </w:r>
-      <w:r>
-        <w:rPr>
-          <w:sz w:val="24"/>
-          <w:szCs w:val="24"/>
-        </w:rPr>
-        <w:t>: a 1 time donation to the charity for buying supplies/taking care of the cat</w:t>
       </w:r>
     </w:p>
     <w:p>

</xml_diff>